<commit_message>
Batch & Stochastic Gradient Descent Implementation.
</commit_message>
<xml_diff>
--- a/TensorFlow_JS copy.docx
+++ b/TensorFlow_JS copy.docx
@@ -1863,7 +1863,58 @@
       </w:r>
     </w:p>
     <w:p/>
-    <w:p/>
+    <w:p>
+      <w:r>
+        <w:rPr>
+          <w:b/>
+          <w:bCs/>
+        </w:rPr>
+        <w:t>Batch Gradient Descent</w:t>
+      </w:r>
+      <w:r>
+        <w:rPr>
+          <w:b/>
+          <w:bCs/>
+        </w:rPr>
+        <w:t xml:space="preserve">: </w:t>
+      </w:r>
+      <w:r>
+        <w:t xml:space="preserve">Updating M and B per X </w:t>
+      </w:r>
+      <w:proofErr w:type="gramStart"/>
+      <w:r>
+        <w:t>amount</w:t>
+      </w:r>
+      <w:proofErr w:type="gramEnd"/>
+      <w:r>
+        <w:t xml:space="preserve"> of records.</w:t>
+      </w:r>
+    </w:p>
+    <w:p>
+      <w:pPr>
+        <w:rPr>
+          <w:b/>
+          <w:bCs/>
+        </w:rPr>
+      </w:pPr>
+      <w:r>
+        <w:rPr>
+          <w:b/>
+          <w:bCs/>
+        </w:rPr>
+        <w:t xml:space="preserve">Stochastic Gradient Descent: </w:t>
+      </w:r>
+      <w:r>
+        <w:t>Updating M and B per record</w:t>
+      </w:r>
+      <w:r>
+        <w:rPr>
+          <w:b/>
+          <w:bCs/>
+        </w:rPr>
+        <w:t>.</w:t>
+      </w:r>
+    </w:p>
     <w:p/>
     <w:p/>
     <w:p/>

</xml_diff>